<commit_message>
Updated with bug injection info & reformatted
</commit_message>
<xml_diff>
--- a/Wk 7 Submission/SSW 567 Assignment 7.docx
+++ b/Wk 7 Submission/SSW 567 Assignment 7.docx
@@ -74,27 +74,27 @@
         <w:shd w:val="clear" w:color="auto" w:fill="FFFFFF"/>
         <w:spacing w:before="0" w:beforeAutospacing="0" w:after="240" w:afterAutospacing="0" w:line="300" w:lineRule="atLeast"/>
         <w:rPr>
-          <w:rFonts w:ascii="Helvetica" w:hAnsi="Helvetica" w:cs="Helvetica"/>
+          <w:rFonts w:ascii="Calibri" w:hAnsi="Calibri" w:cs="Helvetica"/>
           <w:color w:val="333333"/>
-          <w:sz w:val="23"/>
-          <w:szCs w:val="23"/>
-        </w:rPr>
-      </w:pPr>
-      <w:r>
-        <w:rPr>
-          <w:rFonts w:ascii="Helvetica" w:hAnsi="Helvetica" w:cs="Helvetica"/>
+          <w:sz w:val="22"/>
+          <w:szCs w:val="22"/>
+        </w:rPr>
+      </w:pPr>
+      <w:r>
+        <w:rPr>
+          <w:rFonts w:ascii="Calibri" w:hAnsi="Calibri" w:cs="Helvetica"/>
           <w:color w:val="333333"/>
-          <w:sz w:val="23"/>
-          <w:szCs w:val="23"/>
+          <w:sz w:val="22"/>
+          <w:szCs w:val="22"/>
         </w:rPr>
         <w:t>This document contains the projects for weeks 7 and 8.</w:t>
       </w:r>
       <w:r>
         <w:rPr>
-          <w:rFonts w:ascii="Helvetica" w:hAnsi="Helvetica" w:cs="Helvetica"/>
+          <w:rFonts w:ascii="Calibri" w:hAnsi="Calibri" w:cs="Helvetica"/>
           <w:color w:val="333333"/>
-          <w:sz w:val="23"/>
-          <w:szCs w:val="23"/>
+          <w:sz w:val="22"/>
+          <w:szCs w:val="22"/>
         </w:rPr>
         <w:br/>
         <w:t>I put them together so you can see what you need to do for week 8, which may influence what you do in week 7. Please write the results up in the standard manner we have been using.</w:t>
@@ -106,18 +106,18 @@
         <w:shd w:val="clear" w:color="auto" w:fill="FFFFFF"/>
         <w:spacing w:before="0" w:beforeAutospacing="0" w:after="150" w:afterAutospacing="0" w:line="300" w:lineRule="atLeast"/>
         <w:rPr>
-          <w:rFonts w:ascii="Helvetica" w:hAnsi="Helvetica" w:cs="Helvetica"/>
+          <w:rFonts w:ascii="Calibri" w:hAnsi="Calibri" w:cs="Helvetica"/>
           <w:color w:val="333333"/>
-          <w:sz w:val="23"/>
-          <w:szCs w:val="23"/>
-        </w:rPr>
-      </w:pPr>
-      <w:r>
-        <w:rPr>
-          <w:rFonts w:ascii="Helvetica" w:hAnsi="Helvetica" w:cs="Helvetica"/>
+          <w:sz w:val="22"/>
+          <w:szCs w:val="22"/>
+        </w:rPr>
+      </w:pPr>
+      <w:r>
+        <w:rPr>
+          <w:rFonts w:ascii="Calibri" w:hAnsi="Calibri" w:cs="Helvetica"/>
           <w:color w:val="333333"/>
-          <w:sz w:val="23"/>
-          <w:szCs w:val="23"/>
+          <w:sz w:val="22"/>
+          <w:szCs w:val="22"/>
         </w:rPr>
         <w:t> </w:t>
       </w:r>
@@ -128,58 +128,58 @@
         <w:shd w:val="clear" w:color="auto" w:fill="FFFFFF"/>
         <w:spacing w:before="0" w:beforeAutospacing="0" w:after="240" w:afterAutospacing="0" w:line="300" w:lineRule="atLeast"/>
         <w:rPr>
-          <w:rFonts w:ascii="Helvetica" w:hAnsi="Helvetica" w:cs="Helvetica"/>
+          <w:rFonts w:ascii="Calibri" w:hAnsi="Calibri" w:cs="Helvetica"/>
           <w:color w:val="333333"/>
-          <w:sz w:val="23"/>
-          <w:szCs w:val="23"/>
-        </w:rPr>
-      </w:pPr>
-      <w:r>
-        <w:rPr>
-          <w:rFonts w:ascii="Helvetica" w:hAnsi="Helvetica" w:cs="Helvetica"/>
+          <w:sz w:val="22"/>
+          <w:szCs w:val="22"/>
+        </w:rPr>
+      </w:pPr>
+      <w:r>
+        <w:rPr>
+          <w:rFonts w:ascii="Calibri" w:hAnsi="Calibri" w:cs="Helvetica"/>
           <w:color w:val="333333"/>
-          <w:sz w:val="23"/>
-          <w:szCs w:val="23"/>
+          <w:sz w:val="22"/>
+          <w:szCs w:val="22"/>
         </w:rPr>
         <w:t xml:space="preserve">AT THE END -- I want you to analyze which kind of tests found what kind of bugs -- was it FMEA? </w:t>
       </w:r>
       <w:proofErr w:type="gramStart"/>
       <w:r>
         <w:rPr>
-          <w:rFonts w:ascii="Helvetica" w:hAnsi="Helvetica" w:cs="Helvetica"/>
+          <w:rFonts w:ascii="Calibri" w:hAnsi="Calibri" w:cs="Helvetica"/>
           <w:color w:val="333333"/>
-          <w:sz w:val="23"/>
-          <w:szCs w:val="23"/>
+          <w:sz w:val="22"/>
+          <w:szCs w:val="22"/>
         </w:rPr>
         <w:t>was</w:t>
       </w:r>
       <w:proofErr w:type="gramEnd"/>
       <w:r>
         <w:rPr>
-          <w:rFonts w:ascii="Helvetica" w:hAnsi="Helvetica" w:cs="Helvetica"/>
+          <w:rFonts w:ascii="Calibri" w:hAnsi="Calibri" w:cs="Helvetica"/>
           <w:color w:val="333333"/>
-          <w:sz w:val="23"/>
-          <w:szCs w:val="23"/>
+          <w:sz w:val="22"/>
+          <w:szCs w:val="22"/>
         </w:rPr>
         <w:t xml:space="preserve"> it scenario? </w:t>
       </w:r>
       <w:proofErr w:type="gramStart"/>
       <w:r>
         <w:rPr>
-          <w:rFonts w:ascii="Helvetica" w:hAnsi="Helvetica" w:cs="Helvetica"/>
+          <w:rFonts w:ascii="Calibri" w:hAnsi="Calibri" w:cs="Helvetica"/>
           <w:color w:val="333333"/>
-          <w:sz w:val="23"/>
-          <w:szCs w:val="23"/>
+          <w:sz w:val="22"/>
+          <w:szCs w:val="22"/>
         </w:rPr>
         <w:t>what</w:t>
       </w:r>
       <w:proofErr w:type="gramEnd"/>
       <w:r>
         <w:rPr>
-          <w:rFonts w:ascii="Helvetica" w:hAnsi="Helvetica" w:cs="Helvetica"/>
+          <w:rFonts w:ascii="Calibri" w:hAnsi="Calibri" w:cs="Helvetica"/>
           <w:color w:val="333333"/>
-          <w:sz w:val="23"/>
-          <w:szCs w:val="23"/>
+          <w:sz w:val="22"/>
+          <w:szCs w:val="22"/>
         </w:rPr>
         <w:t xml:space="preserve"> was the relationship between test technique and finding the defects?????</w:t>
       </w:r>
@@ -190,18 +190,18 @@
         <w:shd w:val="clear" w:color="auto" w:fill="FFFFFF"/>
         <w:spacing w:before="0" w:beforeAutospacing="0" w:after="160" w:afterAutospacing="0" w:line="300" w:lineRule="atLeast"/>
         <w:rPr>
-          <w:rFonts w:ascii="Helvetica" w:hAnsi="Helvetica" w:cs="Helvetica"/>
+          <w:rFonts w:ascii="Calibri" w:hAnsi="Calibri" w:cs="Helvetica"/>
           <w:color w:val="333333"/>
-          <w:sz w:val="23"/>
-          <w:szCs w:val="23"/>
-        </w:rPr>
-      </w:pPr>
-      <w:r>
-        <w:rPr>
-          <w:rFonts w:ascii="Helvetica" w:hAnsi="Helvetica" w:cs="Helvetica"/>
+          <w:sz w:val="22"/>
+          <w:szCs w:val="22"/>
+        </w:rPr>
+      </w:pPr>
+      <w:r>
+        <w:rPr>
+          <w:rFonts w:ascii="Calibri" w:hAnsi="Calibri" w:cs="Helvetica"/>
           <w:color w:val="800000"/>
-          <w:sz w:val="23"/>
-          <w:szCs w:val="23"/>
+          <w:sz w:val="22"/>
+          <w:szCs w:val="22"/>
         </w:rPr>
         <w:t>Objectives:</w:t>
       </w:r>
@@ -212,15 +212,15 @@
         <w:shd w:val="clear" w:color="auto" w:fill="FFFFFF"/>
         <w:spacing w:before="0" w:beforeAutospacing="0" w:after="160" w:afterAutospacing="0" w:line="300" w:lineRule="atLeast"/>
         <w:rPr>
-          <w:rFonts w:ascii="Helvetica" w:hAnsi="Helvetica" w:cs="Helvetica"/>
+          <w:rFonts w:ascii="Calibri" w:hAnsi="Calibri" w:cs="Helvetica"/>
           <w:color w:val="333333"/>
-          <w:sz w:val="23"/>
-          <w:szCs w:val="23"/>
-        </w:rPr>
-      </w:pPr>
-      <w:r>
-        <w:rPr>
-          <w:rFonts w:ascii="Helvetica" w:hAnsi="Helvetica" w:cs="Helvetica"/>
+          <w:sz w:val="22"/>
+          <w:szCs w:val="22"/>
+        </w:rPr>
+      </w:pPr>
+      <w:r>
+        <w:rPr>
+          <w:rFonts w:ascii="Calibri" w:hAnsi="Calibri" w:cs="Helvetica"/>
           <w:color w:val="333333"/>
           <w:sz w:val="22"/>
           <w:szCs w:val="22"/>
@@ -235,20 +235,38 @@
         <w:spacing w:before="0" w:beforeAutospacing="0" w:after="40" w:afterAutospacing="0" w:line="300" w:lineRule="atLeast"/>
         <w:ind w:left="360" w:hanging="360"/>
         <w:rPr>
-          <w:rFonts w:ascii="Helvetica" w:hAnsi="Helvetica" w:cs="Helvetica"/>
+          <w:rFonts w:ascii="Calibri" w:hAnsi="Calibri" w:cs="Helvetica"/>
           <w:color w:val="333333"/>
-          <w:sz w:val="23"/>
-          <w:szCs w:val="23"/>
-        </w:rPr>
-      </w:pPr>
-      <w:r>
-        <w:rPr>
-          <w:rFonts w:ascii="Helvetica" w:hAnsi="Helvetica" w:cs="Helvetica"/>
+          <w:sz w:val="22"/>
+          <w:szCs w:val="22"/>
+        </w:rPr>
+      </w:pPr>
+      <w:r>
+        <w:rPr>
+          <w:rFonts w:ascii="Calibri" w:hAnsi="Calibri" w:cs="Helvetica"/>
           <w:color w:val="333333"/>
           <w:sz w:val="22"/>
           <w:szCs w:val="22"/>
         </w:rPr>
-        <w:t>•Create a test architecture</w:t>
+        <w:t>•</w:t>
+      </w:r>
+      <w:r>
+        <w:rPr>
+          <w:rFonts w:ascii="Calibri" w:hAnsi="Calibri" w:cs="Helvetica"/>
+          <w:color w:val="333333"/>
+          <w:sz w:val="22"/>
+          <w:szCs w:val="22"/>
+        </w:rPr>
+        <w:t xml:space="preserve"> </w:t>
+      </w:r>
+      <w:r>
+        <w:rPr>
+          <w:rFonts w:ascii="Calibri" w:hAnsi="Calibri" w:cs="Helvetica"/>
+          <w:color w:val="333333"/>
+          <w:sz w:val="22"/>
+          <w:szCs w:val="22"/>
+        </w:rPr>
+        <w:t>Create a test architecture</w:t>
       </w:r>
     </w:p>
     <w:p>
@@ -258,20 +276,38 @@
         <w:spacing w:before="0" w:beforeAutospacing="0" w:after="40" w:afterAutospacing="0" w:line="300" w:lineRule="atLeast"/>
         <w:ind w:left="360" w:hanging="360"/>
         <w:rPr>
-          <w:rFonts w:ascii="Helvetica" w:hAnsi="Helvetica" w:cs="Helvetica"/>
+          <w:rFonts w:ascii="Calibri" w:hAnsi="Calibri" w:cs="Helvetica"/>
           <w:color w:val="333333"/>
-          <w:sz w:val="23"/>
-          <w:szCs w:val="23"/>
-        </w:rPr>
-      </w:pPr>
-      <w:r>
-        <w:rPr>
-          <w:rFonts w:ascii="Helvetica" w:hAnsi="Helvetica" w:cs="Helvetica"/>
+          <w:sz w:val="22"/>
+          <w:szCs w:val="22"/>
+        </w:rPr>
+      </w:pPr>
+      <w:r>
+        <w:rPr>
+          <w:rFonts w:ascii="Calibri" w:hAnsi="Calibri" w:cs="Helvetica"/>
           <w:color w:val="333333"/>
           <w:sz w:val="22"/>
           <w:szCs w:val="22"/>
         </w:rPr>
-        <w:t>•Create and run scenarios, soap operas, and negative tests.</w:t>
+        <w:t>•</w:t>
+      </w:r>
+      <w:r>
+        <w:rPr>
+          <w:rFonts w:ascii="Calibri" w:hAnsi="Calibri" w:cs="Helvetica"/>
+          <w:color w:val="333333"/>
+          <w:sz w:val="22"/>
+          <w:szCs w:val="22"/>
+        </w:rPr>
+        <w:t xml:space="preserve"> </w:t>
+      </w:r>
+      <w:r>
+        <w:rPr>
+          <w:rFonts w:ascii="Calibri" w:hAnsi="Calibri" w:cs="Helvetica"/>
+          <w:color w:val="333333"/>
+          <w:sz w:val="22"/>
+          <w:szCs w:val="22"/>
+        </w:rPr>
+        <w:t>Create and run scenarios, soap operas, and negative tests.</w:t>
       </w:r>
     </w:p>
     <w:p>
@@ -281,15 +317,15 @@
         <w:spacing w:before="0" w:beforeAutospacing="0" w:after="160" w:afterAutospacing="0" w:line="300" w:lineRule="atLeast"/>
         <w:ind w:left="360" w:hanging="360"/>
         <w:rPr>
-          <w:rFonts w:ascii="Helvetica" w:hAnsi="Helvetica" w:cs="Helvetica"/>
+          <w:rFonts w:ascii="Calibri" w:hAnsi="Calibri" w:cs="Helvetica"/>
           <w:color w:val="333333"/>
-          <w:sz w:val="23"/>
-          <w:szCs w:val="23"/>
-        </w:rPr>
-      </w:pPr>
-      <w:r>
-        <w:rPr>
-          <w:rFonts w:ascii="Helvetica" w:hAnsi="Helvetica" w:cs="Helvetica"/>
+          <w:sz w:val="22"/>
+          <w:szCs w:val="22"/>
+        </w:rPr>
+      </w:pPr>
+      <w:r>
+        <w:rPr>
+          <w:rFonts w:ascii="Calibri" w:hAnsi="Calibri" w:cs="Helvetica"/>
           <w:color w:val="333333"/>
           <w:sz w:val="22"/>
           <w:szCs w:val="22"/>
@@ -299,7 +335,7 @@
       <w:r>
         <w:rPr>
           <w:rStyle w:val="apple-converted-space"/>
-          <w:rFonts w:ascii="Helvetica" w:hAnsi="Helvetica" w:cs="Helvetica"/>
+          <w:rFonts w:ascii="Calibri" w:hAnsi="Calibri" w:cs="Helvetica"/>
           <w:color w:val="333333"/>
           <w:sz w:val="22"/>
           <w:szCs w:val="22"/>
@@ -308,7 +344,7 @@
       </w:r>
       <w:r>
         <w:rPr>
-          <w:rFonts w:ascii="Helvetica" w:hAnsi="Helvetica" w:cs="Helvetica"/>
+          <w:rFonts w:ascii="Calibri" w:hAnsi="Calibri" w:cs="Helvetica"/>
           <w:color w:val="333333"/>
           <w:sz w:val="22"/>
           <w:szCs w:val="22"/>
@@ -318,7 +354,7 @@
       <w:r>
         <w:rPr>
           <w:rStyle w:val="apple-converted-space"/>
-          <w:rFonts w:ascii="Helvetica" w:hAnsi="Helvetica" w:cs="Helvetica"/>
+          <w:rFonts w:ascii="Calibri" w:hAnsi="Calibri" w:cs="Helvetica"/>
           <w:color w:val="333333"/>
           <w:sz w:val="22"/>
           <w:szCs w:val="22"/>
@@ -327,7 +363,7 @@
       </w:r>
       <w:r>
         <w:rPr>
-          <w:rFonts w:ascii="Helvetica" w:hAnsi="Helvetica" w:cs="Helvetica"/>
+          <w:rFonts w:ascii="Calibri" w:hAnsi="Calibri" w:cs="Helvetica"/>
           <w:color w:val="333333"/>
           <w:sz w:val="22"/>
           <w:szCs w:val="22"/>
@@ -341,18 +377,18 @@
         <w:shd w:val="clear" w:color="auto" w:fill="FFFFFF"/>
         <w:spacing w:before="0" w:beforeAutospacing="0" w:after="160" w:afterAutospacing="0" w:line="300" w:lineRule="atLeast"/>
         <w:rPr>
-          <w:rFonts w:ascii="Helvetica" w:hAnsi="Helvetica" w:cs="Helvetica"/>
+          <w:rFonts w:ascii="Calibri" w:hAnsi="Calibri" w:cs="Helvetica"/>
           <w:color w:val="333333"/>
-          <w:sz w:val="23"/>
-          <w:szCs w:val="23"/>
-        </w:rPr>
-      </w:pPr>
-      <w:r>
-        <w:rPr>
-          <w:rFonts w:ascii="Helvetica" w:hAnsi="Helvetica" w:cs="Helvetica"/>
+          <w:sz w:val="22"/>
+          <w:szCs w:val="22"/>
+        </w:rPr>
+      </w:pPr>
+      <w:r>
+        <w:rPr>
+          <w:rFonts w:ascii="Calibri" w:hAnsi="Calibri" w:cs="Helvetica"/>
           <w:color w:val="800000"/>
-          <w:sz w:val="23"/>
-          <w:szCs w:val="23"/>
+          <w:sz w:val="22"/>
+          <w:szCs w:val="22"/>
         </w:rPr>
         <w:t>Assignment:</w:t>
       </w:r>
@@ -363,15 +399,15 @@
         <w:shd w:val="clear" w:color="auto" w:fill="FFFFFF"/>
         <w:spacing w:before="0" w:beforeAutospacing="0" w:after="0" w:afterAutospacing="0" w:line="300" w:lineRule="atLeast"/>
         <w:rPr>
-          <w:rFonts w:ascii="Helvetica" w:hAnsi="Helvetica" w:cs="Helvetica"/>
+          <w:rFonts w:ascii="Calibri" w:hAnsi="Calibri" w:cs="Helvetica"/>
           <w:color w:val="333333"/>
-          <w:sz w:val="23"/>
-          <w:szCs w:val="23"/>
-        </w:rPr>
-      </w:pPr>
-      <w:r>
-        <w:rPr>
-          <w:rFonts w:ascii="Helvetica" w:hAnsi="Helvetica" w:cs="Helvetica"/>
+          <w:sz w:val="22"/>
+          <w:szCs w:val="22"/>
+        </w:rPr>
+      </w:pPr>
+      <w:r>
+        <w:rPr>
+          <w:rFonts w:ascii="Calibri" w:hAnsi="Calibri" w:cs="Helvetica"/>
           <w:color w:val="333333"/>
           <w:sz w:val="22"/>
           <w:szCs w:val="22"/>
@@ -381,7 +417,7 @@
       <w:r>
         <w:rPr>
           <w:rStyle w:val="apple-converted-space"/>
-          <w:rFonts w:ascii="Helvetica" w:hAnsi="Helvetica" w:cs="Helvetica"/>
+          <w:rFonts w:ascii="Calibri" w:hAnsi="Calibri" w:cs="Helvetica"/>
           <w:color w:val="333333"/>
           <w:sz w:val="22"/>
           <w:szCs w:val="22"/>
@@ -389,18 +425,33 @@
         <w:t> </w:t>
       </w:r>
       <w:r>
+        <w:rPr>
+          <w:rFonts w:ascii="Calibri" w:hAnsi="Calibri"/>
+          <w:sz w:val="22"/>
+          <w:szCs w:val="22"/>
+        </w:rPr>
         <w:fldChar w:fldCharType="begin"/>
       </w:r>
       <w:r>
+        <w:rPr>
+          <w:rFonts w:ascii="Calibri" w:hAnsi="Calibri"/>
+          <w:sz w:val="22"/>
+          <w:szCs w:val="22"/>
+        </w:rPr>
         <w:instrText xml:space="preserve"> HYPERLINK "http://www.math-cs.gordon.edu/courses/cs211/ATMExample/" \t "_blank" </w:instrText>
       </w:r>
       <w:r>
+        <w:rPr>
+          <w:rFonts w:ascii="Calibri" w:hAnsi="Calibri"/>
+          <w:sz w:val="22"/>
+          <w:szCs w:val="22"/>
+        </w:rPr>
         <w:fldChar w:fldCharType="separate"/>
       </w:r>
       <w:r>
         <w:rPr>
           <w:rStyle w:val="Hyperlink"/>
-          <w:rFonts w:ascii="Helvetica" w:hAnsi="Helvetica" w:cs="Helvetica"/>
+          <w:rFonts w:ascii="Calibri" w:hAnsi="Calibri" w:cs="Helvetica"/>
           <w:color w:val="0088C7"/>
           <w:sz w:val="22"/>
           <w:szCs w:val="22"/>
@@ -410,10 +461,10 @@
       <w:r>
         <w:rPr>
           <w:rStyle w:val="screenreader-only"/>
-          <w:rFonts w:ascii="Helvetica" w:hAnsi="Helvetica" w:cs="Helvetica"/>
+          <w:rFonts w:ascii="Calibri" w:hAnsi="Calibri" w:cs="Helvetica"/>
           <w:color w:val="0088C7"/>
-          <w:sz w:val="23"/>
-          <w:szCs w:val="23"/>
+          <w:sz w:val="22"/>
+          <w:szCs w:val="22"/>
           <w:bdr w:val="none" w:sz="0" w:space="0" w:color="auto" w:frame="1"/>
         </w:rPr>
         <w:t> (Links to an external site.)</w:t>
@@ -421,10 +472,10 @@
       <w:r>
         <w:rPr>
           <w:rStyle w:val="screenreader-only"/>
-          <w:rFonts w:ascii="Helvetica" w:hAnsi="Helvetica" w:cs="Helvetica"/>
+          <w:rFonts w:ascii="Calibri" w:hAnsi="Calibri" w:cs="Helvetica"/>
           <w:color w:val="0088C7"/>
-          <w:sz w:val="23"/>
-          <w:szCs w:val="23"/>
+          <w:sz w:val="22"/>
+          <w:szCs w:val="22"/>
           <w:bdr w:val="none" w:sz="0" w:space="0" w:color="auto" w:frame="1"/>
         </w:rPr>
         <w:fldChar w:fldCharType="end"/>
@@ -432,7 +483,7 @@
       <w:r>
         <w:rPr>
           <w:rStyle w:val="apple-converted-space"/>
-          <w:rFonts w:ascii="Helvetica" w:hAnsi="Helvetica" w:cs="Helvetica"/>
+          <w:rFonts w:ascii="Calibri" w:hAnsi="Calibri" w:cs="Helvetica"/>
           <w:color w:val="333333"/>
           <w:sz w:val="22"/>
           <w:szCs w:val="22"/>
@@ -442,7 +493,7 @@
       <w:proofErr w:type="gramStart"/>
       <w:r>
         <w:rPr>
-          <w:rFonts w:ascii="Helvetica" w:hAnsi="Helvetica" w:cs="Helvetica"/>
+          <w:rFonts w:ascii="Calibri" w:hAnsi="Calibri" w:cs="Helvetica"/>
           <w:color w:val="333333"/>
           <w:sz w:val="22"/>
           <w:szCs w:val="22"/>
@@ -452,7 +503,7 @@
       <w:proofErr w:type="gramEnd"/>
       <w:r>
         <w:rPr>
-          <w:rFonts w:ascii="Helvetica" w:hAnsi="Helvetica" w:cs="Helvetica"/>
+          <w:rFonts w:ascii="Calibri" w:hAnsi="Calibri" w:cs="Helvetica"/>
           <w:color w:val="333333"/>
           <w:sz w:val="22"/>
           <w:szCs w:val="22"/>
@@ -462,19 +513,19 @@
       <w:r>
         <w:rPr>
           <w:rStyle w:val="apple-converted-space"/>
-          <w:rFonts w:ascii="Helvetica" w:hAnsi="Helvetica" w:cs="Helvetica"/>
+          <w:rFonts w:ascii="Calibri" w:hAnsi="Calibri" w:cs="Helvetica"/>
           <w:color w:val="333333"/>
-          <w:sz w:val="23"/>
-          <w:szCs w:val="23"/>
+          <w:sz w:val="22"/>
+          <w:szCs w:val="22"/>
         </w:rPr>
         <w:t> </w:t>
       </w:r>
       <w:r>
         <w:rPr>
-          <w:rFonts w:ascii="Helvetica" w:hAnsi="Helvetica" w:cs="Helvetica"/>
+          <w:rFonts w:ascii="Calibri" w:hAnsi="Calibri" w:cs="Helvetica"/>
           <w:color w:val="333333"/>
-          <w:sz w:val="23"/>
-          <w:szCs w:val="23"/>
+          <w:sz w:val="22"/>
+          <w:szCs w:val="22"/>
         </w:rPr>
         <w:t>or YOU CAN TEST WHATEVER PROGRAM YOU WANT! You need to have access to the source code and to be able to compile and run it. Feel free to pick a game or a program you previously wrote.</w:t>
       </w:r>
@@ -485,18 +536,18 @@
         <w:shd w:val="clear" w:color="auto" w:fill="FFFFFF"/>
         <w:spacing w:before="0" w:beforeAutospacing="0" w:after="160" w:afterAutospacing="0" w:line="300" w:lineRule="atLeast"/>
         <w:rPr>
-          <w:rFonts w:ascii="Helvetica" w:hAnsi="Helvetica" w:cs="Helvetica"/>
+          <w:rFonts w:ascii="Calibri" w:hAnsi="Calibri" w:cs="Helvetica"/>
           <w:color w:val="333333"/>
-          <w:sz w:val="23"/>
-          <w:szCs w:val="23"/>
-        </w:rPr>
-      </w:pPr>
-      <w:r>
-        <w:rPr>
-          <w:rFonts w:ascii="Helvetica" w:hAnsi="Helvetica" w:cs="Helvetica"/>
+          <w:sz w:val="22"/>
+          <w:szCs w:val="22"/>
+        </w:rPr>
+      </w:pPr>
+      <w:r>
+        <w:rPr>
+          <w:rFonts w:ascii="Calibri" w:hAnsi="Calibri" w:cs="Helvetica"/>
           <w:color w:val="333333"/>
-          <w:sz w:val="23"/>
-          <w:szCs w:val="23"/>
+          <w:sz w:val="22"/>
+          <w:szCs w:val="22"/>
         </w:rPr>
         <w:t>WEEK 7:</w:t>
       </w:r>
@@ -508,20 +559,38 @@
         <w:spacing w:before="0" w:beforeAutospacing="0" w:after="40" w:afterAutospacing="0" w:line="300" w:lineRule="atLeast"/>
         <w:ind w:left="360" w:hanging="360"/>
         <w:rPr>
-          <w:rFonts w:ascii="Helvetica" w:hAnsi="Helvetica" w:cs="Helvetica"/>
+          <w:rFonts w:ascii="Calibri" w:hAnsi="Calibri" w:cs="Helvetica"/>
           <w:color w:val="333333"/>
-          <w:sz w:val="23"/>
-          <w:szCs w:val="23"/>
-        </w:rPr>
-      </w:pPr>
-      <w:r>
-        <w:rPr>
-          <w:rFonts w:ascii="Helvetica" w:hAnsi="Helvetica" w:cs="Helvetica"/>
+          <w:sz w:val="22"/>
+          <w:szCs w:val="22"/>
+        </w:rPr>
+      </w:pPr>
+      <w:r>
+        <w:rPr>
+          <w:rFonts w:ascii="Calibri" w:hAnsi="Calibri" w:cs="Helvetica"/>
           <w:color w:val="333333"/>
           <w:sz w:val="22"/>
           <w:szCs w:val="22"/>
         </w:rPr>
-        <w:t>•If you pick your own system, please describe it for me – what is it supposed to do?</w:t>
+        <w:t>•</w:t>
+      </w:r>
+      <w:r>
+        <w:rPr>
+          <w:rFonts w:ascii="Calibri" w:hAnsi="Calibri" w:cs="Helvetica"/>
+          <w:color w:val="333333"/>
+          <w:sz w:val="22"/>
+          <w:szCs w:val="22"/>
+        </w:rPr>
+        <w:t xml:space="preserve"> </w:t>
+      </w:r>
+      <w:r>
+        <w:rPr>
+          <w:rFonts w:ascii="Calibri" w:hAnsi="Calibri" w:cs="Helvetica"/>
+          <w:color w:val="333333"/>
+          <w:sz w:val="22"/>
+          <w:szCs w:val="22"/>
+        </w:rPr>
+        <w:t>If you pick your own system, please describe it for me – what is it supposed to do?</w:t>
       </w:r>
     </w:p>
     <w:p>
@@ -531,21 +600,41 @@
         <w:spacing w:before="0" w:beforeAutospacing="0" w:after="40" w:afterAutospacing="0" w:line="300" w:lineRule="atLeast"/>
         <w:ind w:left="360" w:hanging="360"/>
         <w:rPr>
-          <w:rFonts w:ascii="Helvetica" w:hAnsi="Helvetica" w:cs="Helvetica"/>
+          <w:rFonts w:ascii="Calibri" w:hAnsi="Calibri" w:cs="Helvetica"/>
           <w:color w:val="333333"/>
-          <w:sz w:val="23"/>
-          <w:szCs w:val="23"/>
-        </w:rPr>
-      </w:pPr>
-      <w:r>
-        <w:rPr>
-          <w:rFonts w:ascii="Helvetica" w:hAnsi="Helvetica" w:cs="Helvetica"/>
+          <w:sz w:val="22"/>
+          <w:szCs w:val="22"/>
+        </w:rPr>
+      </w:pPr>
+      <w:proofErr w:type="gramStart"/>
+      <w:r>
+        <w:rPr>
+          <w:rFonts w:ascii="Calibri" w:hAnsi="Calibri" w:cs="Helvetica"/>
           <w:color w:val="333333"/>
           <w:sz w:val="22"/>
           <w:szCs w:val="22"/>
         </w:rPr>
-        <w:t>•Create test objectives.</w:t>
-      </w:r>
+        <w:t>•</w:t>
+      </w:r>
+      <w:r>
+        <w:rPr>
+          <w:rFonts w:ascii="Calibri" w:hAnsi="Calibri" w:cs="Helvetica"/>
+          <w:color w:val="333333"/>
+          <w:sz w:val="22"/>
+          <w:szCs w:val="22"/>
+        </w:rPr>
+        <w:t xml:space="preserve"> </w:t>
+      </w:r>
+      <w:r>
+        <w:rPr>
+          <w:rFonts w:ascii="Calibri" w:hAnsi="Calibri" w:cs="Helvetica"/>
+          <w:color w:val="333333"/>
+          <w:sz w:val="22"/>
+          <w:szCs w:val="22"/>
+        </w:rPr>
+        <w:t>Create test objectives.</w:t>
+      </w:r>
+      <w:proofErr w:type="gramEnd"/>
     </w:p>
     <w:p>
       <w:pPr>
@@ -554,20 +643,38 @@
         <w:spacing w:before="0" w:beforeAutospacing="0" w:after="40" w:afterAutospacing="0" w:line="300" w:lineRule="atLeast"/>
         <w:ind w:left="360" w:hanging="360"/>
         <w:rPr>
-          <w:rFonts w:ascii="Helvetica" w:hAnsi="Helvetica" w:cs="Helvetica"/>
+          <w:rFonts w:ascii="Calibri" w:hAnsi="Calibri" w:cs="Helvetica"/>
           <w:color w:val="333333"/>
-          <w:sz w:val="23"/>
-          <w:szCs w:val="23"/>
-        </w:rPr>
-      </w:pPr>
-      <w:r>
-        <w:rPr>
-          <w:rFonts w:ascii="Helvetica" w:hAnsi="Helvetica" w:cs="Helvetica"/>
+          <w:sz w:val="22"/>
+          <w:szCs w:val="22"/>
+        </w:rPr>
+      </w:pPr>
+      <w:r>
+        <w:rPr>
+          <w:rFonts w:ascii="Calibri" w:hAnsi="Calibri" w:cs="Helvetica"/>
           <w:color w:val="333333"/>
           <w:sz w:val="22"/>
           <w:szCs w:val="22"/>
         </w:rPr>
-        <w:t>•Create 3 simple scenarios and a soap opera scenario</w:t>
+        <w:t>•</w:t>
+      </w:r>
+      <w:r>
+        <w:rPr>
+          <w:rFonts w:ascii="Calibri" w:hAnsi="Calibri" w:cs="Helvetica"/>
+          <w:color w:val="333333"/>
+          <w:sz w:val="22"/>
+          <w:szCs w:val="22"/>
+        </w:rPr>
+        <w:t xml:space="preserve"> </w:t>
+      </w:r>
+      <w:r>
+        <w:rPr>
+          <w:rFonts w:ascii="Calibri" w:hAnsi="Calibri" w:cs="Helvetica"/>
+          <w:color w:val="333333"/>
+          <w:sz w:val="22"/>
+          <w:szCs w:val="22"/>
+        </w:rPr>
+        <w:t>Create 3 simple scenarios and a soap opera scenario</w:t>
       </w:r>
     </w:p>
     <w:p>
@@ -577,20 +684,47 @@
         <w:spacing w:before="0" w:beforeAutospacing="0" w:after="40" w:afterAutospacing="0" w:line="300" w:lineRule="atLeast"/>
         <w:ind w:left="360" w:hanging="360"/>
         <w:rPr>
-          <w:rFonts w:ascii="Helvetica" w:hAnsi="Helvetica" w:cs="Helvetica"/>
+          <w:rFonts w:ascii="Calibri" w:hAnsi="Calibri" w:cs="Helvetica"/>
           <w:color w:val="333333"/>
-          <w:sz w:val="23"/>
-          <w:szCs w:val="23"/>
-        </w:rPr>
-      </w:pPr>
-      <w:r>
-        <w:rPr>
-          <w:rFonts w:ascii="Helvetica" w:hAnsi="Helvetica" w:cs="Helvetica"/>
+          <w:sz w:val="22"/>
+          <w:szCs w:val="22"/>
+        </w:rPr>
+      </w:pPr>
+      <w:r>
+        <w:rPr>
+          <w:rFonts w:ascii="Calibri" w:hAnsi="Calibri" w:cs="Helvetica"/>
           <w:color w:val="333333"/>
           <w:sz w:val="22"/>
           <w:szCs w:val="22"/>
         </w:rPr>
-        <w:t>•Create a test architecture, etc. to support the scenario testing. Create the appropriate test cases, suites cases, etc. from these and put them under change control. Create a mapping from the scenarios to the test objectives. Analyze the coverage of test objectives and the coverage of the scenarios (e.g., number of test objectives tested)</w:t>
+        <w:t>•</w:t>
+      </w:r>
+      <w:r>
+        <w:rPr>
+          <w:rFonts w:ascii="Calibri" w:hAnsi="Calibri" w:cs="Helvetica"/>
+          <w:color w:val="333333"/>
+          <w:sz w:val="22"/>
+          <w:szCs w:val="22"/>
+        </w:rPr>
+        <w:t xml:space="preserve"> </w:t>
+      </w:r>
+      <w:r>
+        <w:rPr>
+          <w:rFonts w:ascii="Calibri" w:hAnsi="Calibri" w:cs="Helvetica"/>
+          <w:color w:val="333333"/>
+          <w:sz w:val="22"/>
+          <w:szCs w:val="22"/>
+        </w:rPr>
+        <w:t>Create a test architecture, etc. to support the scenario testing. Create the appropriate test cases, suites cases, etc. from these and put them under change control. Create a mapping from the scenarios to the test objectives. Analyze the coverage of test objectives and the coverage of the scenarios (e.g., number of test objectives tested)</w:t>
+      </w:r>
+      <w:r>
+        <w:rPr>
+          <w:rFonts w:ascii="Calibri" w:hAnsi="Calibri" w:cs="Helvetica"/>
+          <w:color w:val="333333"/>
+          <w:sz w:val="22"/>
+          <w:szCs w:val="22"/>
+        </w:rPr>
+        <w:t xml:space="preserve"> </w:t>
       </w:r>
     </w:p>
     <w:p>
@@ -600,21 +734,38 @@
         <w:spacing w:before="0" w:beforeAutospacing="0" w:after="40" w:afterAutospacing="0" w:line="300" w:lineRule="atLeast"/>
         <w:ind w:left="360" w:hanging="360"/>
         <w:rPr>
-          <w:rFonts w:ascii="Helvetica" w:hAnsi="Helvetica" w:cs="Helvetica"/>
+          <w:rFonts w:ascii="Calibri" w:hAnsi="Calibri" w:cs="Helvetica"/>
           <w:color w:val="333333"/>
-          <w:sz w:val="23"/>
-          <w:szCs w:val="23"/>
-        </w:rPr>
-      </w:pPr>
-      <w:r>
-        <w:rPr>
-          <w:rFonts w:ascii="Helvetica" w:hAnsi="Helvetica" w:cs="Helvetica"/>
+          <w:sz w:val="22"/>
+          <w:szCs w:val="22"/>
+        </w:rPr>
+      </w:pPr>
+      <w:r>
+        <w:rPr>
+          <w:rFonts w:ascii="Calibri" w:hAnsi="Calibri" w:cs="Helvetica"/>
           <w:color w:val="333333"/>
           <w:sz w:val="22"/>
           <w:szCs w:val="22"/>
         </w:rPr>
-        <w:lastRenderedPageBreak/>
-        <w:t>. Work with one or more other teams. You are to put in at least 5 bugs into their system (make sure you know the bugs you put in) and they are to put at least 5 into yours.</w:t>
+        <w:t>•</w:t>
+      </w:r>
+      <w:r>
+        <w:rPr>
+          <w:rFonts w:ascii="Calibri" w:hAnsi="Calibri" w:cs="Helvetica"/>
+          <w:color w:val="333333"/>
+          <w:sz w:val="22"/>
+          <w:szCs w:val="22"/>
+        </w:rPr>
+        <w:t xml:space="preserve"> </w:t>
+      </w:r>
+      <w:r>
+        <w:rPr>
+          <w:rFonts w:ascii="Calibri" w:hAnsi="Calibri" w:cs="Helvetica"/>
+          <w:color w:val="333333"/>
+          <w:sz w:val="22"/>
+          <w:szCs w:val="22"/>
+        </w:rPr>
+        <w:t>Work with one or more other teams. You are to put in at least 5 bugs into their system (make sure you know the bugs you put in) and they are to put at least 5 into yours.</w:t>
       </w:r>
     </w:p>
     <w:p/>
@@ -625,6 +776,7 @@
           <w:b/>
           <w:u w:val="single"/>
         </w:rPr>
+        <w:lastRenderedPageBreak/>
         <w:t>Results</w:t>
       </w:r>
     </w:p>
@@ -691,16 +843,36 @@
       </w:r>
     </w:p>
     <w:p>
+      <w:r>
+        <w:t xml:space="preserve">Lastly, we collaborated with Group 1 to exchange </w:t>
+      </w:r>
+      <w:bookmarkStart w:id="0" w:name="_GoBack"/>
+      <w:bookmarkEnd w:id="0"/>
+      <w:r>
+        <w:t>our</w:t>
+      </w:r>
+      <w:r>
+        <w:t xml:space="preserve"> assignment</w:t>
+      </w:r>
+      <w:r>
+        <w:t>s</w:t>
+      </w:r>
+      <w:r>
+        <w:t xml:space="preserve"> and have injected 5 bugs into their group project (same ATM system as our).  In addition, we received 5 bugs that Group 1 injected into our System and we will be working through them as part of our next assignment.</w:t>
+      </w:r>
+    </w:p>
+    <w:p/>
+    <w:p>
       <w:pPr>
         <w:rPr>
           <w:b/>
-          <w:sz w:val="32"/>
+          <w:sz w:val="24"/>
         </w:rPr>
       </w:pPr>
       <w:r>
         <w:rPr>
           <w:b/>
-          <w:sz w:val="32"/>
+          <w:sz w:val="24"/>
         </w:rPr>
         <w:t>TEST ARCHITECTURE</w:t>
       </w:r>
@@ -1110,11 +1282,7 @@
           </w:tcPr>
           <w:p>
             <w:r>
-              <w:t xml:space="preserve">1.2 </w:t>
-            </w:r>
-            <w:r>
-              <w:lastRenderedPageBreak/>
-              <w:t>Withdrawal Funds Card # 2</w:t>
+              <w:t>1.2 Withdrawal Funds Card # 2</w:t>
             </w:r>
           </w:p>
         </w:tc>
@@ -1753,11 +1921,7 @@
           </w:tcPr>
           <w:p>
             <w:r>
-              <w:t xml:space="preserve">2.1.1 Access account # 1 and </w:t>
-            </w:r>
-            <w:r>
-              <w:lastRenderedPageBreak/>
-              <w:t xml:space="preserve">deposit valid amount </w:t>
+              <w:t xml:space="preserve">2.1.1 Access account # 1 and deposit valid amount </w:t>
             </w:r>
           </w:p>
           <w:p/>
@@ -2411,11 +2575,11 @@
               <w:t>3.1</w:t>
             </w:r>
             <w:r>
-              <w:t xml:space="preserve"> Attempt to transfer from invalid account type (account </w:t>
+              <w:t xml:space="preserve"> Attempt to transfer from </w:t>
             </w:r>
             <w:r>
               <w:lastRenderedPageBreak/>
-              <w:t>type not on card) to valid account type (account type on card)</w:t>
+              <w:t>invalid account type (account type not on card) to valid account type (account type on card)</w:t>
             </w:r>
           </w:p>
         </w:tc>
@@ -2809,7 +2973,13 @@
       <w:r>
         <w:t>Git</w:t>
       </w:r>
+      <w:r>
+        <w:t>Hub</w:t>
+      </w:r>
       <w:proofErr w:type="spellEnd"/>
+      <w:r>
+        <w:t>.</w:t>
+      </w:r>
     </w:p>
     <w:p>
       <w:pPr>
@@ -2915,11 +3085,11 @@
           </w:tcPr>
           <w:p>
             <w:r>
-              <w:t xml:space="preserve">Perform balance inquiry of account </w:t>
+              <w:t xml:space="preserve">Perform balance </w:t>
             </w:r>
             <w:r>
               <w:lastRenderedPageBreak/>
-              <w:t># 1</w:t>
+              <w:t>inquiry of account # 1</w:t>
             </w:r>
           </w:p>
         </w:tc>
@@ -2930,11 +3100,11 @@
           <w:p>
             <w:r>
               <w:lastRenderedPageBreak/>
-              <w:t xml:space="preserve">Choose Balance Inquiry option, </w:t>
+              <w:t xml:space="preserve">Choose Balance </w:t>
             </w:r>
             <w:r>
               <w:lastRenderedPageBreak/>
-              <w:t>then account # 1 (Checking)</w:t>
+              <w:t>Inquiry option, then account # 1 (Checking)</w:t>
             </w:r>
           </w:p>
         </w:tc>
@@ -3208,7 +3378,7 @@
                 <w:b/>
                 <w:color w:val="FF0000"/>
               </w:rPr>
-              <w:t xml:space="preserve">* Note that this seems to not be working in current application.  Insufficient funds </w:t>
+              <w:t xml:space="preserve">* Note that this seems to not be working in current application.  </w:t>
             </w:r>
             <w:r>
               <w:rPr>
@@ -3216,7 +3386,7 @@
                 <w:color w:val="FF0000"/>
               </w:rPr>
               <w:lastRenderedPageBreak/>
-              <w:t>message occurs after 1</w:t>
+              <w:t>Insufficient funds message occurs after 1</w:t>
             </w:r>
             <w:r>
               <w:rPr>
@@ -3557,11 +3727,11 @@
           </w:p>
           <w:p>
             <w:r>
-              <w:t xml:space="preserve">Choose to do another transaction, Choose deposit (# 2), Choose account # 1, Enter </w:t>
+              <w:t xml:space="preserve">Choose to do another transaction, Choose deposit (# 2), Choose account </w:t>
             </w:r>
             <w:r>
               <w:lastRenderedPageBreak/>
-              <w:t>1000000000000.00</w:t>
+              <w:t># 1, Enter 1000000000000.00</w:t>
             </w:r>
           </w:p>
         </w:tc>
@@ -3997,7 +4167,11 @@
           </w:tcPr>
           <w:p>
             <w:r>
-              <w:t>Transfer valid amount from account # 2 to account # 1</w:t>
+              <w:t xml:space="preserve">Transfer valid amount from account # 2 to </w:t>
+            </w:r>
+            <w:r>
+              <w:lastRenderedPageBreak/>
+              <w:t>account # 1</w:t>
             </w:r>
           </w:p>
         </w:tc>
@@ -4007,11 +4181,12 @@
           </w:tcPr>
           <w:p>
             <w:r>
-              <w:t xml:space="preserve">Choose to do another transaction, Choose Transfer, </w:t>
-            </w:r>
-            <w:r>
               <w:lastRenderedPageBreak/>
-              <w:t xml:space="preserve">Choose account #2 (savings), Choose account #1 (checking), Enter </w:t>
+              <w:t xml:space="preserve">Choose to do another transaction, </w:t>
+            </w:r>
+            <w:r>
+              <w:lastRenderedPageBreak/>
+              <w:t xml:space="preserve">Choose Transfer, Choose account #2 (savings), Choose account #1 (checking), Enter </w:t>
             </w:r>
             <w:r>
               <w:t>20.00</w:t>
@@ -4025,7 +4200,11 @@
           <w:p>
             <w:r>
               <w:lastRenderedPageBreak/>
-              <w:t>Total Balance shows as $100, Available balance shows as $100</w:t>
+              <w:t xml:space="preserve">Total Balance shows as $100, Available balance </w:t>
+            </w:r>
+            <w:r>
+              <w:lastRenderedPageBreak/>
+              <w:t>shows as $100</w:t>
             </w:r>
           </w:p>
         </w:tc>
@@ -4299,254 +4478,214 @@
     <w:p/>
     <w:p/>
     <w:p>
+      <w:pPr>
+        <w:rPr>
+          <w:rFonts w:eastAsia="Times New Roman"/>
+        </w:rPr>
+      </w:pPr>
+      <w:r>
+        <w:rPr>
+          <w:b/>
+          <w:sz w:val="24"/>
+        </w:rPr>
+        <w:t>SOAP OPERA</w:t>
+      </w:r>
+      <w:r>
+        <w:rPr>
+          <w:b/>
+          <w:sz w:val="24"/>
+        </w:rPr>
+        <w:t xml:space="preserve"> SCENARIO</w:t>
+      </w:r>
+      <w:r>
+        <w:rPr>
+          <w:b/>
+          <w:sz w:val="24"/>
+        </w:rPr>
+        <w:t>:</w:t>
+      </w:r>
       <w:r>
         <w:rPr>
           <w:rFonts w:ascii="Helvetica" w:hAnsi="Helvetica" w:cs="Helvetica"/>
           <w:color w:val="333333"/>
           <w:sz w:val="23"/>
           <w:szCs w:val="23"/>
-          <w:shd w:val="clear" w:color="auto" w:fill="FFFFFF"/>
-        </w:rPr>
-        <w:t>SOAP OPERA:</w:t>
-      </w:r>
-      <w:r>
-        <w:rPr>
-          <w:rFonts w:ascii="Helvetica" w:hAnsi="Helvetica" w:cs="Helvetica"/>
-          <w:color w:val="333333"/>
-          <w:sz w:val="23"/>
-          <w:szCs w:val="23"/>
         </w:rPr>
         <w:br/>
       </w:r>
       <w:r>
         <w:rPr>
-          <w:rFonts w:ascii="Helvetica" w:hAnsi="Helvetica" w:cs="Helvetica"/>
-          <w:color w:val="333333"/>
-          <w:sz w:val="23"/>
-          <w:szCs w:val="23"/>
-          <w:shd w:val="clear" w:color="auto" w:fill="FFFFFF"/>
+          <w:rFonts w:eastAsia="Times New Roman"/>
         </w:rPr>
         <w:t xml:space="preserve">Customer accesses ATM with inquiry of Savings account </w:t>
       </w:r>
       <w:r>
         <w:rPr>
-          <w:rFonts w:ascii="Helvetica" w:hAnsi="Helvetica" w:cs="Helvetica"/>
-          <w:color w:val="333333"/>
-          <w:sz w:val="23"/>
-          <w:szCs w:val="23"/>
-          <w:shd w:val="clear" w:color="auto" w:fill="FFFFFF"/>
+          <w:rFonts w:eastAsia="Times New Roman"/>
         </w:rPr>
         <w:t>#1</w:t>
       </w:r>
       <w:r>
         <w:rPr>
-          <w:rFonts w:ascii="Helvetica" w:hAnsi="Helvetica" w:cs="Helvetica"/>
-          <w:color w:val="333333"/>
-          <w:sz w:val="23"/>
-          <w:szCs w:val="23"/>
-          <w:shd w:val="clear" w:color="auto" w:fill="FFFFFF"/>
+          <w:rFonts w:eastAsia="Times New Roman"/>
         </w:rPr>
         <w:t xml:space="preserve"> balance, then requests withdrawing money from Savings account </w:t>
       </w:r>
       <w:r>
         <w:rPr>
-          <w:rFonts w:ascii="Helvetica" w:hAnsi="Helvetica" w:cs="Helvetica"/>
-          <w:color w:val="333333"/>
-          <w:sz w:val="23"/>
-          <w:szCs w:val="23"/>
-          <w:shd w:val="clear" w:color="auto" w:fill="FFFFFF"/>
+          <w:rFonts w:eastAsia="Times New Roman"/>
         </w:rPr>
         <w:t>#1</w:t>
       </w:r>
       <w:r>
         <w:rPr>
-          <w:rFonts w:ascii="Helvetica" w:hAnsi="Helvetica" w:cs="Helvetica"/>
-          <w:color w:val="333333"/>
-          <w:sz w:val="23"/>
-          <w:szCs w:val="23"/>
-          <w:shd w:val="clear" w:color="auto" w:fill="FFFFFF"/>
+          <w:rFonts w:eastAsia="Times New Roman"/>
         </w:rPr>
         <w:t xml:space="preserve"> but the withdrawn transaction had to be cancelled by the ATM system due to insufficient fund in Savings account </w:t>
       </w:r>
       <w:r>
         <w:rPr>
-          <w:rFonts w:ascii="Helvetica" w:hAnsi="Helvetica" w:cs="Helvetica"/>
-          <w:color w:val="333333"/>
-          <w:sz w:val="23"/>
-          <w:szCs w:val="23"/>
-          <w:shd w:val="clear" w:color="auto" w:fill="FFFFFF"/>
+          <w:rFonts w:eastAsia="Times New Roman"/>
         </w:rPr>
         <w:t>#1</w:t>
       </w:r>
       <w:r>
         <w:rPr>
-          <w:rFonts w:ascii="Helvetica" w:hAnsi="Helvetica" w:cs="Helvetica"/>
-          <w:color w:val="333333"/>
-          <w:sz w:val="23"/>
-          <w:szCs w:val="23"/>
-          <w:shd w:val="clear" w:color="auto" w:fill="FFFFFF"/>
+          <w:rFonts w:eastAsia="Times New Roman"/>
         </w:rPr>
         <w:t xml:space="preserve">. Customer then transfers money from Savings account </w:t>
       </w:r>
       <w:r>
         <w:rPr>
-          <w:rFonts w:ascii="Helvetica" w:hAnsi="Helvetica" w:cs="Helvetica"/>
-          <w:color w:val="333333"/>
-          <w:sz w:val="23"/>
-          <w:szCs w:val="23"/>
-          <w:shd w:val="clear" w:color="auto" w:fill="FFFFFF"/>
+          <w:rFonts w:eastAsia="Times New Roman"/>
         </w:rPr>
         <w:t>#2</w:t>
       </w:r>
       <w:r>
         <w:rPr>
-          <w:rFonts w:ascii="Helvetica" w:hAnsi="Helvetica" w:cs="Helvetica"/>
-          <w:color w:val="333333"/>
-          <w:sz w:val="23"/>
-          <w:szCs w:val="23"/>
-          <w:shd w:val="clear" w:color="auto" w:fill="FFFFFF"/>
+          <w:rFonts w:eastAsia="Times New Roman"/>
         </w:rPr>
         <w:t xml:space="preserve"> to Saving Account </w:t>
       </w:r>
       <w:r>
         <w:rPr>
-          <w:rFonts w:ascii="Helvetica" w:hAnsi="Helvetica" w:cs="Helvetica"/>
-          <w:color w:val="333333"/>
-          <w:sz w:val="23"/>
-          <w:szCs w:val="23"/>
-          <w:shd w:val="clear" w:color="auto" w:fill="FFFFFF"/>
+          <w:rFonts w:eastAsia="Times New Roman"/>
         </w:rPr>
         <w:t>#1</w:t>
       </w:r>
       <w:r>
         <w:rPr>
-          <w:rFonts w:ascii="Helvetica" w:hAnsi="Helvetica" w:cs="Helvetica"/>
-          <w:color w:val="333333"/>
-          <w:sz w:val="23"/>
-          <w:szCs w:val="23"/>
-          <w:shd w:val="clear" w:color="auto" w:fill="FFFFFF"/>
+          <w:rFonts w:eastAsia="Times New Roman"/>
         </w:rPr>
         <w:t xml:space="preserve"> before withdrawing money from Savings Account </w:t>
       </w:r>
       <w:r>
         <w:rPr>
-          <w:rFonts w:ascii="Helvetica" w:hAnsi="Helvetica" w:cs="Helvetica"/>
-          <w:color w:val="333333"/>
-          <w:sz w:val="23"/>
-          <w:szCs w:val="23"/>
-          <w:shd w:val="clear" w:color="auto" w:fill="FFFFFF"/>
+          <w:rFonts w:eastAsia="Times New Roman"/>
         </w:rPr>
         <w:t>#1</w:t>
       </w:r>
       <w:r>
         <w:rPr>
-          <w:rFonts w:ascii="Helvetica" w:hAnsi="Helvetica" w:cs="Helvetica"/>
-          <w:color w:val="333333"/>
-          <w:sz w:val="23"/>
-          <w:szCs w:val="23"/>
-          <w:shd w:val="clear" w:color="auto" w:fill="FFFFFF"/>
+          <w:rFonts w:eastAsia="Times New Roman"/>
         </w:rPr>
         <w:t xml:space="preserve">. After the money is withdrawn from Saving Account </w:t>
       </w:r>
       <w:r>
         <w:rPr>
-          <w:rFonts w:ascii="Helvetica" w:hAnsi="Helvetica" w:cs="Helvetica"/>
-          <w:color w:val="333333"/>
-          <w:sz w:val="23"/>
-          <w:szCs w:val="23"/>
-          <w:shd w:val="clear" w:color="auto" w:fill="FFFFFF"/>
+          <w:rFonts w:eastAsia="Times New Roman"/>
         </w:rPr>
         <w:t>#1</w:t>
       </w:r>
       <w:r>
         <w:rPr>
-          <w:rFonts w:ascii="Helvetica" w:hAnsi="Helvetica" w:cs="Helvetica"/>
-          <w:color w:val="333333"/>
-          <w:sz w:val="23"/>
-          <w:szCs w:val="23"/>
-          <w:shd w:val="clear" w:color="auto" w:fill="FFFFFF"/>
+          <w:rFonts w:eastAsia="Times New Roman"/>
         </w:rPr>
         <w:t xml:space="preserve">, customer inquiries balance in the Checking account </w:t>
       </w:r>
       <w:r>
         <w:rPr>
-          <w:rFonts w:ascii="Helvetica" w:hAnsi="Helvetica" w:cs="Helvetica"/>
-          <w:color w:val="333333"/>
-          <w:sz w:val="23"/>
-          <w:szCs w:val="23"/>
-          <w:shd w:val="clear" w:color="auto" w:fill="FFFFFF"/>
+          <w:rFonts w:eastAsia="Times New Roman"/>
         </w:rPr>
         <w:t>#3</w:t>
       </w:r>
       <w:r>
         <w:rPr>
-          <w:rFonts w:ascii="Helvetica" w:hAnsi="Helvetica" w:cs="Helvetica"/>
-          <w:color w:val="333333"/>
-          <w:sz w:val="23"/>
-          <w:szCs w:val="23"/>
-          <w:shd w:val="clear" w:color="auto" w:fill="FFFFFF"/>
-        </w:rPr>
-        <w:t xml:space="preserve">. The inquiry transaction had to be cancelled and customer had to be notified due to lack of paper from the ATM system thus the Checking account </w:t>
-      </w:r>
-      <w:r>
-        <w:rPr>
-          <w:rFonts w:ascii="Helvetica" w:hAnsi="Helvetica" w:cs="Helvetica"/>
-          <w:color w:val="333333"/>
-          <w:sz w:val="23"/>
-          <w:szCs w:val="23"/>
-          <w:shd w:val="clear" w:color="auto" w:fill="FFFFFF"/>
+          <w:rFonts w:eastAsia="Times New Roman"/>
+        </w:rPr>
+        <w:t xml:space="preserve">. The inquiry transaction had to be cancelled and customer had to be notified due to </w:t>
+      </w:r>
+      <w:r>
+        <w:rPr>
+          <w:rFonts w:eastAsia="Times New Roman"/>
+        </w:rPr>
+        <w:t>loss of network connectivity</w:t>
+      </w:r>
+      <w:r>
+        <w:rPr>
+          <w:rFonts w:eastAsia="Times New Roman"/>
+        </w:rPr>
+        <w:t xml:space="preserve"> </w:t>
+      </w:r>
+      <w:r>
+        <w:rPr>
+          <w:rFonts w:eastAsia="Times New Roman"/>
+        </w:rPr>
+        <w:t>for</w:t>
+      </w:r>
+      <w:r>
+        <w:rPr>
+          <w:rFonts w:eastAsia="Times New Roman"/>
+        </w:rPr>
+        <w:t xml:space="preserve"> the ATM system thus the Checking account </w:t>
+      </w:r>
+      <w:r>
+        <w:rPr>
+          <w:rFonts w:eastAsia="Times New Roman"/>
         </w:rPr>
         <w:t>#3</w:t>
       </w:r>
       <w:r>
         <w:rPr>
-          <w:rFonts w:ascii="Helvetica" w:hAnsi="Helvetica" w:cs="Helvetica"/>
-          <w:color w:val="333333"/>
-          <w:sz w:val="23"/>
-          <w:szCs w:val="23"/>
-          <w:shd w:val="clear" w:color="auto" w:fill="FFFFFF"/>
-        </w:rPr>
-        <w:t xml:space="preserve"> info </w:t>
+          <w:rFonts w:eastAsia="Times New Roman"/>
+        </w:rPr>
+        <w:t xml:space="preserve"> </w:t>
+      </w:r>
+      <w:r>
+        <w:rPr>
+          <w:rFonts w:eastAsia="Times New Roman"/>
+        </w:rPr>
+        <w:t>balance</w:t>
+      </w:r>
+      <w:r>
+        <w:rPr>
+          <w:rFonts w:eastAsia="Times New Roman"/>
+        </w:rPr>
+        <w:t xml:space="preserve"> </w:t>
       </w:r>
       <w:proofErr w:type="gramStart"/>
       <w:r>
         <w:rPr>
-          <w:rFonts w:ascii="Helvetica" w:hAnsi="Helvetica" w:cs="Helvetica"/>
-          <w:color w:val="333333"/>
-          <w:sz w:val="23"/>
-          <w:szCs w:val="23"/>
-          <w:shd w:val="clear" w:color="auto" w:fill="FFFFFF"/>
+          <w:rFonts w:eastAsia="Times New Roman"/>
         </w:rPr>
         <w:t>can’t</w:t>
       </w:r>
       <w:proofErr w:type="gramEnd"/>
       <w:r>
         <w:rPr>
-          <w:rFonts w:ascii="Helvetica" w:hAnsi="Helvetica" w:cs="Helvetica"/>
-          <w:color w:val="333333"/>
-          <w:sz w:val="23"/>
-          <w:szCs w:val="23"/>
-          <w:shd w:val="clear" w:color="auto" w:fill="FFFFFF"/>
+          <w:rFonts w:eastAsia="Times New Roman"/>
         </w:rPr>
         <w:t xml:space="preserve"> be provided. The ATM system notifies the operator that additional paper has to be loaded into the system. Customer then deposits the money withdrawn into the Checking account </w:t>
       </w:r>
       <w:r>
         <w:rPr>
-          <w:rFonts w:ascii="Helvetica" w:hAnsi="Helvetica" w:cs="Helvetica"/>
-          <w:color w:val="333333"/>
-          <w:sz w:val="23"/>
-          <w:szCs w:val="23"/>
-          <w:shd w:val="clear" w:color="auto" w:fill="FFFFFF"/>
+          <w:rFonts w:eastAsia="Times New Roman"/>
         </w:rPr>
         <w:t>#3</w:t>
       </w:r>
       <w:r>
         <w:rPr>
-          <w:rFonts w:ascii="Helvetica" w:hAnsi="Helvetica" w:cs="Helvetica"/>
-          <w:color w:val="333333"/>
-          <w:sz w:val="23"/>
-          <w:szCs w:val="23"/>
-          <w:shd w:val="clear" w:color="auto" w:fill="FFFFFF"/>
+          <w:rFonts w:eastAsia="Times New Roman"/>
         </w:rPr>
         <w:t xml:space="preserve"> before concludes the ATM session.</w:t>
       </w:r>
@@ -4568,8 +4707,6 @@
         </w:rPr>
         <w:t>To complete and flesh out an entire test architecture is not a simple task.  It is quite important to be very organized about it and methodical.  When writing test cases, there is the decision to make about how they will be tested together or left to stand on their own.  It makes a complete difference in how to write them.  Our test case detail is broken up in logical places where the application has reached a state that cannot continue.</w:t>
       </w:r>
-      <w:bookmarkStart w:id="0" w:name="_GoBack"/>
-      <w:bookmarkEnd w:id="0"/>
     </w:p>
     <w:p>
       <w:r>
@@ -6121,7 +6258,7 @@
   <a:extraClrSchemeLst/>
   <a:extLst>
     <a:ext uri="{05A4C25C-085E-4340-85A3-A5531E510DB2}">
-      <thm15:themeFamily xmlns:thm15="http://schemas.microsoft.com/office/thememl/2012/main" xmlns="" name="Office Theme" id="{62F939B6-93AF-4DB8-9C6B-D6C7DFDC589F}" vid="{4A3C46E8-61CC-4603-A589-7422A47A8E4A}"/>
+      <thm15:themeFamily xmlns="" xmlns:thm15="http://schemas.microsoft.com/office/thememl/2012/main" name="Office Theme" id="{62F939B6-93AF-4DB8-9C6B-D6C7DFDC589F}" vid="{4A3C46E8-61CC-4603-A589-7422A47A8E4A}"/>
     </a:ext>
   </a:extLst>
 </a:theme>
@@ -6132,7 +6269,7 @@
 </file>
 
 <file path=customXml/itemProps1.xml><?xml version="1.0" encoding="utf-8"?>
-<ds:datastoreItem xmlns:ds="http://schemas.openxmlformats.org/officeDocument/2006/customXml" ds:itemID="{1C2F8898-D026-634A-AAA7-2D49A499DD6C}">
+<ds:datastoreItem xmlns:ds="http://schemas.openxmlformats.org/officeDocument/2006/customXml" ds:itemID="{FE96735D-F230-CB40-BC19-832B1E39EB43}">
   <ds:schemaRefs>
     <ds:schemaRef ds:uri="http://schemas.openxmlformats.org/officeDocument/2006/bibliography"/>
   </ds:schemaRefs>

</xml_diff>